<commit_message>
modify line width in time-series plots, and make sure figures for LF species start in 1999
</commit_message>
<xml_diff>
--- a/TechReport-resubmission-October-2021/response-to-reviewers.docx
+++ b/TechReport-resubmission-October-2021/response-to-reviewers.docx
@@ -4,7 +4,13 @@
   <w:body>
     <w:p>
       <w:r>
-        <w:t>Dear Jeff,</w:t>
+        <w:t xml:space="preserve">Dear </w:t>
+      </w:r>
+      <w:r>
+        <w:t>Dr. Clements</w:t>
+      </w:r>
+      <w:r>
+        <w:t>,</w:t>
       </w:r>
     </w:p>
     <w:p>
@@ -21,7 +27,13 @@
         <w:t xml:space="preserve"> that we submitted</w:t>
       </w:r>
       <w:r>
-        <w:t xml:space="preserve"> for review in June</w:t>
+        <w:t xml:space="preserve"> for review </w:t>
+      </w:r>
+      <w:r>
+        <w:t xml:space="preserve">back </w:t>
+      </w:r>
+      <w:r>
+        <w:t>in June</w:t>
       </w:r>
       <w:r>
         <w:t>.</w:t>
@@ -52,7 +64,12 @@
     </w:p>
     <w:p>
       <w:r>
-        <w:t>If you feel like the report is ready for publication, please let me know once the DFO Library issues a report number and I will include it in the final PDF.</w:t>
+        <w:t>If you feel like the report is ready for publication, please let m</w:t>
+      </w:r>
+      <w:bookmarkStart w:id="0" w:name="_GoBack"/>
+      <w:bookmarkEnd w:id="0"/>
+      <w:r>
+        <w:t>e know once the DFO Library issues a report number and I will include it in the final PDF.</w:t>
       </w:r>
     </w:p>
     <w:p>
@@ -66,10 +83,15 @@
         <w:t>Daniel</w:t>
       </w:r>
       <w:r>
-        <w:t xml:space="preserve"> and co-authors</w:t>
-      </w:r>
-    </w:p>
-    <w:p/>
+        <w:t xml:space="preserve"> </w:t>
+      </w:r>
+      <w:r>
+        <w:t xml:space="preserve">Ricard </w:t>
+      </w:r>
+      <w:r>
+        <w:t>and co-authors</w:t>
+      </w:r>
+    </w:p>
     <w:p/>
     <w:p>
       <w:pPr>
@@ -153,8 +175,6 @@
       <w:r>
         <w:t>The taxonomic groupings used for the 104</w:t>
       </w:r>
-      <w:bookmarkStart w:id="0" w:name="_GoBack"/>
-      <w:bookmarkEnd w:id="0"/>
     </w:p>
     <w:p>
       <w:pPr>
@@ -391,6 +411,7 @@
           <w:b/>
           <w:u w:val="single"/>
         </w:rPr>
+        <w:lastRenderedPageBreak/>
         <w:t>Responses to reviewer 3</w:t>
       </w:r>
       <w:r>

</xml_diff>